<commit_message>
Work on main story chapter
</commit_message>
<xml_diff>
--- a/Contents.docx
+++ b/Contents.docx
@@ -290,6 +290,42 @@
       </w:pPr>
       <w:r>
         <w:t>Testing</w:t>
+      </w:r>
+    </w:p>
+    <w:p>
+      <w:pPr>
+        <w:pStyle w:val="ListParagraph"/>
+        <w:numPr>
+          <w:ilvl w:val="1"/>
+          <w:numId w:val="1"/>
+        </w:numPr>
+      </w:pPr>
+      <w:r>
+        <w:t>Testing group</w:t>
+      </w:r>
+    </w:p>
+    <w:p>
+      <w:pPr>
+        <w:pStyle w:val="ListParagraph"/>
+        <w:numPr>
+          <w:ilvl w:val="1"/>
+          <w:numId w:val="1"/>
+        </w:numPr>
+      </w:pPr>
+      <w:r>
+        <w:t>Questionnaire</w:t>
+      </w:r>
+    </w:p>
+    <w:p>
+      <w:pPr>
+        <w:pStyle w:val="ListParagraph"/>
+        <w:numPr>
+          <w:ilvl w:val="1"/>
+          <w:numId w:val="1"/>
+        </w:numPr>
+      </w:pPr>
+      <w:r>
+        <w:t>results</w:t>
       </w:r>
     </w:p>
     <w:p>
@@ -1117,7 +1153,7 @@
 </file>
 
 <file path=customXml/itemProps1.xml><?xml version="1.0" encoding="utf-8"?>
-<ds:datastoreItem xmlns:ds="http://schemas.openxmlformats.org/officeDocument/2006/customXml" ds:itemID="{7A0FCAE9-6AA5-4CE4-B105-A935547BD7F3}">
+<ds:datastoreItem xmlns:ds="http://schemas.openxmlformats.org/officeDocument/2006/customXml" ds:itemID="{7264D5F3-2CC5-4DAE-93EF-7A5C211126F1}">
   <ds:schemaRefs>
     <ds:schemaRef ds:uri="http://schemas.openxmlformats.org/officeDocument/2006/bibliography"/>
   </ds:schemaRefs>

</xml_diff>